<commit_message>
Updated Project Summary _Intermediate_Interface_V4
</commit_message>
<xml_diff>
--- a/Documentation/Capstone Weekly Project Summary.docx
+++ b/Documentation/Capstone Weekly Project Summary.docx
@@ -1184,8 +1184,6 @@
               </w:rPr>
               <w:t>Red</w:t>
             </w:r>
-            <w:bookmarkStart w:id="0" w:name="_GoBack"/>
-            <w:bookmarkEnd w:id="0"/>
           </w:p>
         </w:tc>
       </w:tr>
@@ -1420,6 +1418,13 @@
               </w:rPr>
               <w:t xml:space="preserve">Project Status: </w:t>
             </w:r>
+            <w:r>
+              <w:rPr>
+                <w:sz w:val="20"/>
+                <w:szCs w:val="20"/>
+              </w:rPr>
+              <w:t>rojo</w:t>
+            </w:r>
           </w:p>
         </w:tc>
       </w:tr>
@@ -1448,6 +1453,48 @@
           <w:tcPr>
             <w:tcW w:w="7380" w:type="dxa"/>
           </w:tcPr>
+          <w:p>
+            <w:pPr>
+              <w:pStyle w:val="ListParagraph"/>
+              <w:numPr>
+                <w:ilvl w:val="0"/>
+                <w:numId w:val="1"/>
+              </w:numPr>
+              <w:rPr>
+                <w:sz w:val="20"/>
+                <w:szCs w:val="20"/>
+              </w:rPr>
+            </w:pPr>
+            <w:r>
+              <w:rPr>
+                <w:sz w:val="20"/>
+                <w:szCs w:val="20"/>
+              </w:rPr>
+              <w:t>Draw and drag upgraded</w:t>
+            </w:r>
+          </w:p>
+          <w:p>
+            <w:pPr>
+              <w:pStyle w:val="ListParagraph"/>
+              <w:numPr>
+                <w:ilvl w:val="1"/>
+                <w:numId w:val="1"/>
+              </w:numPr>
+              <w:rPr>
+                <w:sz w:val="20"/>
+                <w:szCs w:val="20"/>
+              </w:rPr>
+            </w:pPr>
+            <w:r>
+              <w:rPr>
+                <w:sz w:val="20"/>
+                <w:szCs w:val="20"/>
+              </w:rPr>
+              <w:t>All zones are now numbered according to creation</w:t>
+            </w:r>
+            <w:bookmarkStart w:id="0" w:name="_GoBack"/>
+            <w:bookmarkEnd w:id="0"/>
+          </w:p>
           <w:p>
             <w:pPr>
               <w:pStyle w:val="ListParagraph"/>

</xml_diff>